<commit_message>
id - Wrote game and studio related parts
</commit_message>
<xml_diff>
--- a/id Software/ShantanuMane - CoverLetter_idSoftware.docx
+++ b/id Software/ShantanuMane - CoverLetter_idSoftware.docx
@@ -526,272 +526,356 @@
       <w:r>
         <w:t xml:space="preserve">form </w:t>
       </w:r>
+      <w:r>
+        <w:t>for the game</w:t>
+      </w:r>
+      <w:r>
+        <w:t>.</w:t>
+      </w:r>
+    </w:p>
+    <w:p>
+      <w:pPr>
+        <w:spacing w:after="240"/>
+      </w:pPr>
+      <w:r>
+        <w:t xml:space="preserve">Combat, weapons, action and animation are where my passion truly lies. I have </w:t>
+      </w:r>
+      <w:r>
+        <w:t xml:space="preserve">learned </w:t>
+      </w:r>
+      <w:r>
+        <w:t xml:space="preserve">and continue to learn combat design and combat systems. I am also putting time into learning about animation programming and am working towards creating a gameplay animation system related to but not limited to combat. </w:t>
+      </w:r>
+      <w:r>
+        <w:t xml:space="preserve">The GDC 2017 talk by </w:t>
+      </w:r>
+      <w:r>
+        <w:t xml:space="preserve">id’s </w:t>
+      </w:r>
+      <w:r>
+        <w:t>Jake Campbell about DOOM’s animation has been a great</w:t>
+      </w:r>
+      <w:r>
+        <w:t xml:space="preserve"> source of inspiration</w:t>
+      </w:r>
+      <w:r>
+        <w:t xml:space="preserve"> for me</w:t>
+      </w:r>
+      <w:r>
+        <w:t xml:space="preserve"> and </w:t>
+      </w:r>
+      <w:r>
+        <w:t xml:space="preserve">encouraged me to learn more about animation systems. </w:t>
+      </w:r>
+      <w:r>
+        <w:t>More importantly</w:t>
+      </w:r>
+      <w:r>
+        <w:t>, it has</w:t>
+      </w:r>
+      <w:r>
+        <w:t xml:space="preserve"> made me </w:t>
+      </w:r>
+      <w:r>
+        <w:t xml:space="preserve">perceptive </w:t>
+      </w:r>
+      <w:r>
+        <w:t xml:space="preserve">and </w:t>
+      </w:r>
+      <w:r>
+        <w:t>insightful</w:t>
+      </w:r>
+      <w:r>
+        <w:t xml:space="preserve"> </w:t>
+      </w:r>
+      <w:r>
+        <w:t>in</w:t>
+      </w:r>
+      <w:r>
+        <w:t xml:space="preserve"> spot</w:t>
+      </w:r>
+      <w:r>
+        <w:t xml:space="preserve">ting </w:t>
+      </w:r>
+      <w:r>
+        <w:t>and figur</w:t>
+      </w:r>
+      <w:r>
+        <w:t>ing</w:t>
+      </w:r>
+      <w:r>
+        <w:t xml:space="preserve"> out a lot of </w:t>
+      </w:r>
+      <w:r>
+        <w:t xml:space="preserve">underlying </w:t>
+      </w:r>
+      <w:r>
+        <w:t xml:space="preserve">animation </w:t>
+      </w:r>
+      <w:r>
+        <w:t>mechanisms</w:t>
+      </w:r>
+      <w:r>
+        <w:t xml:space="preserve"> in the games I play and </w:t>
+      </w:r>
+      <w:r>
+        <w:t xml:space="preserve">the </w:t>
+      </w:r>
+      <w:r>
+        <w:t>animation systems I learn about. I</w:t>
+      </w:r>
+      <w:r>
+        <w:t xml:space="preserve"> </w:t>
+      </w:r>
+      <w:r>
+        <w:t>am</w:t>
+      </w:r>
+      <w:r>
+        <w:t xml:space="preserve"> add</w:t>
+      </w:r>
+      <w:r>
+        <w:t xml:space="preserve">ing </w:t>
+      </w:r>
+      <w:r>
+        <w:t>Delta Correction</w:t>
+      </w:r>
+      <w:r>
+        <w:t xml:space="preserve"> to my </w:t>
+      </w:r>
+      <w:r>
+        <w:t xml:space="preserve">own </w:t>
+      </w:r>
+      <w:r>
+        <w:t xml:space="preserve">animation system </w:t>
+      </w:r>
+      <w:r>
+        <w:t>owing</w:t>
+      </w:r>
+      <w:r>
+        <w:t xml:space="preserve"> to that too!</w:t>
+      </w:r>
+    </w:p>
+    <w:p>
+      <w:pPr>
+        <w:spacing w:after="240"/>
+      </w:pPr>
+      <w:r>
+        <w:t xml:space="preserve">I love Action Games that </w:t>
+      </w:r>
+      <w:r>
+        <w:t>bring out</w:t>
+      </w:r>
+      <w:r>
+        <w:t xml:space="preserve"> raw excitement and power</w:t>
+      </w:r>
+      <w:r>
+        <w:t xml:space="preserve"> and </w:t>
+      </w:r>
+      <w:r>
+        <w:t xml:space="preserve">have </w:t>
+      </w:r>
+      <w:r>
+        <w:t>mastery in skill</w:t>
+      </w:r>
+      <w:r>
+        <w:t>! I happen to be someone with a lot of enthusiasm and energy</w:t>
+      </w:r>
+      <w:r>
+        <w:t>.</w:t>
+      </w:r>
+      <w:r>
+        <w:t xml:space="preserve"> </w:t>
+      </w:r>
+      <w:r>
+        <w:t>The Push Forward combat in DOOM masterfully nails down these emotions. The combat is</w:t>
+      </w:r>
+      <w:r>
+        <w:t xml:space="preserve"> just crazy!</w:t>
+      </w:r>
+      <w:r>
+        <w:t xml:space="preserve"> Engaging in it, I’ve found myself constantly moving</w:t>
+      </w:r>
+      <w:r>
+        <w:t xml:space="preserve"> to </w:t>
+      </w:r>
+      <w:r>
+        <w:t>kill</w:t>
+      </w:r>
+      <w:r>
+        <w:t xml:space="preserve"> an</w:t>
+      </w:r>
+      <w:r>
+        <w:t xml:space="preserve"> enemy and</w:t>
+      </w:r>
+      <w:r>
+        <w:t xml:space="preserve"> weaving between </w:t>
+      </w:r>
+      <w:r>
+        <w:t>waves of</w:t>
+      </w:r>
+      <w:r>
+        <w:t xml:space="preserve"> </w:t>
+      </w:r>
+      <w:r>
+        <w:t>attacks.</w:t>
+      </w:r>
+      <w:r>
+        <w:t xml:space="preserve"> </w:t>
+      </w:r>
+      <w:r>
+        <w:t xml:space="preserve">I think the combat spaces with the enemy types </w:t>
+      </w:r>
+      <w:r>
+        <w:t xml:space="preserve">implicitly </w:t>
+      </w:r>
+      <w:r>
+        <w:t>make me create</w:t>
+      </w:r>
       <w:bookmarkStart w:id="0" w:name="_GoBack"/>
       <w:bookmarkEnd w:id="0"/>
       <w:r>
-        <w:t>for the game</w:t>
+        <w:t xml:space="preserve"> combat</w:t>
+      </w:r>
+      <w:r>
+        <w:t xml:space="preserve"> strategy. The Weapon Mods</w:t>
+      </w:r>
+      <w:r>
+        <w:t xml:space="preserve"> just add to th</w:t>
+      </w:r>
+      <w:r>
+        <w:t>at</w:t>
+      </w:r>
+      <w:r>
+        <w:t xml:space="preserve"> strategy</w:t>
+      </w:r>
+      <w:r>
+        <w:t xml:space="preserve"> and </w:t>
+      </w:r>
+      <w:r>
+        <w:t xml:space="preserve">guns’ </w:t>
+      </w:r>
+      <w:r>
+        <w:t xml:space="preserve">uniqueness </w:t>
+      </w:r>
+      <w:r>
+        <w:t>and have some great utility.</w:t>
+      </w:r>
+      <w:r>
+        <w:t xml:space="preserve"> And to talk about DOOM Eternal</w:t>
+      </w:r>
+      <w:r>
+        <w:t>, which I am super excited for - the new movement mechanics just make sense for Push Forward combat!</w:t>
+      </w:r>
+      <w:r>
+        <w:t xml:space="preserve"> The ‘Destructible Demons’ system is superb </w:t>
+      </w:r>
+      <w:r>
+        <w:t>for</w:t>
+      </w:r>
+      <w:r>
+        <w:t xml:space="preserve"> </w:t>
+      </w:r>
+      <w:r>
+        <w:t>combat</w:t>
+      </w:r>
+      <w:r>
+        <w:t xml:space="preserve"> feedback and I am looking forward to </w:t>
+      </w:r>
+      <w:r>
+        <w:t>seeing the depth it adds to combat.</w:t>
+      </w:r>
+    </w:p>
+    <w:p>
+      <w:pPr>
+        <w:spacing w:after="240"/>
+      </w:pPr>
+      <w:r>
+        <w:t>i</w:t>
+      </w:r>
+      <w:r>
+        <w:t>d Software excels at i</w:t>
+      </w:r>
+      <w:r>
+        <w:t xml:space="preserve">ntense action and </w:t>
+      </w:r>
+      <w:r>
+        <w:t xml:space="preserve">frenzied </w:t>
+      </w:r>
+      <w:r>
+        <w:t>combat with devastating weapons</w:t>
+      </w:r>
+      <w:r>
+        <w:t xml:space="preserve">, and </w:t>
+      </w:r>
+      <w:r>
+        <w:t xml:space="preserve">constantly </w:t>
+      </w:r>
+      <w:r>
+        <w:t>pushing the envelope for game technology!</w:t>
+      </w:r>
+      <w:r>
+        <w:t xml:space="preserve"> </w:t>
+      </w:r>
+      <w:r>
+        <w:t xml:space="preserve">I like the studio’s </w:t>
+      </w:r>
+      <w:r>
+        <w:t xml:space="preserve">focus on meaningful design and skill in gameplay and </w:t>
+      </w:r>
+      <w:r>
+        <w:t xml:space="preserve">how Hugo Martin </w:t>
+      </w:r>
+      <w:r>
+        <w:t>hinted</w:t>
+      </w:r>
+      <w:r>
+        <w:t xml:space="preserve"> in </w:t>
+      </w:r>
+      <w:r>
+        <w:t>his</w:t>
+      </w:r>
+      <w:r>
+        <w:t xml:space="preserve"> </w:t>
+      </w:r>
+      <w:r>
+        <w:t xml:space="preserve">interview </w:t>
+      </w:r>
+      <w:r>
+        <w:t>with ‘</w:t>
+      </w:r>
+      <w:r>
+        <w:t>N</w:t>
+      </w:r>
+      <w:r>
+        <w:t xml:space="preserve">oclip’ </w:t>
+      </w:r>
+      <w:r>
+        <w:t>that you encourage creativity from everyone on the team</w:t>
       </w:r>
       <w:r>
         <w:t>.</w:t>
       </w:r>
-    </w:p>
-    <w:p>
-      <w:pPr>
-        <w:spacing w:after="240"/>
-      </w:pPr>
-      <w:r>
-        <w:t xml:space="preserve">Combat, weapons, action and animation are where my passion truly lies. I have </w:t>
-      </w:r>
-      <w:r>
-        <w:t xml:space="preserve">learned </w:t>
-      </w:r>
-      <w:r>
-        <w:t xml:space="preserve">and continue to learn combat design and combat systems. I am also putting time into learning about animation programming and am working towards creating a gameplay animation system related to but not limited to combat. </w:t>
-      </w:r>
-      <w:r>
-        <w:t xml:space="preserve">The GDC 2017 talk by </w:t>
-      </w:r>
-      <w:r>
-        <w:t xml:space="preserve">id’s </w:t>
-      </w:r>
-      <w:r>
-        <w:t>Jake Campbell about DOOM’s animation has been a great</w:t>
-      </w:r>
-      <w:r>
-        <w:t xml:space="preserve"> source of inspiration</w:t>
-      </w:r>
-      <w:r>
-        <w:t xml:space="preserve"> for me</w:t>
-      </w:r>
-      <w:r>
-        <w:t xml:space="preserve"> and </w:t>
-      </w:r>
-      <w:r>
-        <w:t xml:space="preserve">encouraged me to learn more about animation systems. </w:t>
-      </w:r>
-      <w:r>
-        <w:t>More importantly</w:t>
-      </w:r>
-      <w:r>
-        <w:t>, it has</w:t>
-      </w:r>
-      <w:r>
-        <w:t xml:space="preserve"> made me </w:t>
-      </w:r>
-      <w:r>
-        <w:t xml:space="preserve">perceptive </w:t>
-      </w:r>
-      <w:r>
-        <w:t xml:space="preserve">and </w:t>
-      </w:r>
-      <w:r>
-        <w:t>insightful</w:t>
-      </w:r>
       <w:r>
         <w:t xml:space="preserve"> </w:t>
       </w:r>
       <w:r>
-        <w:t>in</w:t>
-      </w:r>
-      <w:r>
-        <w:t xml:space="preserve"> spot</w:t>
-      </w:r>
-      <w:r>
-        <w:t xml:space="preserve">ting </w:t>
-      </w:r>
-      <w:r>
-        <w:t>and figur</w:t>
-      </w:r>
-      <w:r>
-        <w:t>ing</w:t>
-      </w:r>
-      <w:r>
-        <w:t xml:space="preserve"> out a lot of animation underpinnings in the games I play and </w:t>
-      </w:r>
-      <w:r>
-        <w:t xml:space="preserve">the </w:t>
-      </w:r>
-      <w:r>
-        <w:t>animation systems I learn about. I’ve added</w:t>
-      </w:r>
-      <w:r>
-        <w:t xml:space="preserve"> Delta Correction</w:t>
-      </w:r>
-      <w:r>
-        <w:t xml:space="preserve"> to my </w:t>
-      </w:r>
-      <w:r>
-        <w:t xml:space="preserve">own </w:t>
-      </w:r>
-      <w:r>
-        <w:t xml:space="preserve">animation system </w:t>
-      </w:r>
-      <w:r>
-        <w:t>owing</w:t>
-      </w:r>
-      <w:r>
-        <w:t xml:space="preserve"> to that too!</w:t>
-      </w:r>
-    </w:p>
-    <w:p>
-      <w:pPr>
-        <w:spacing w:after="240"/>
-      </w:pPr>
-      <w:r>
-        <w:t>I love Action Games that bring out a burst of raw excitement and power in the player! I happen to be someone with a lot of enthusiasm and energy</w:t>
-      </w:r>
-      <w:r>
-        <w:t>.</w:t>
-      </w:r>
-      <w:r>
-        <w:t xml:space="preserve"> The Uncharted games nail down these feelings </w:t>
-      </w:r>
-      <w:r>
-        <w:t>masterfully</w:t>
-      </w:r>
-      <w:r>
-        <w:t xml:space="preserve"> and immaculately. </w:t>
-      </w:r>
-      <w:r>
-        <w:t>T</w:t>
-      </w:r>
-      <w:r>
-        <w:t xml:space="preserve">he action, the firefights and the </w:t>
-      </w:r>
-      <w:r>
-        <w:t>chase sequences in them have made me ride waves of excitement and adrenaline.</w:t>
-      </w:r>
-      <w:r>
-        <w:t xml:space="preserve"> The high stakes and high adrenaline </w:t>
-      </w:r>
-      <w:r>
-        <w:t xml:space="preserve">climactic </w:t>
-      </w:r>
-      <w:r>
-        <w:t>chase sequences are particularly my favorites of these. They have had me on the edge of my seat, tightly gripping my controller, being on point with my shooting and pushing hard on the movement stick to charge through to make it out alive if only by the skin of my teeth!</w:t>
-      </w:r>
-      <w:r>
-        <w:t xml:space="preserve"> I think the</w:t>
-      </w:r>
-      <w:r>
-        <w:t>y</w:t>
-      </w:r>
-      <w:r>
-        <w:t xml:space="preserve"> are just </w:t>
-      </w:r>
-      <w:r>
-        <w:t>very</w:t>
+        <w:t>I am very eager to see the final product of DOOM Eternal and id Tech 7!</w:t>
+      </w:r>
+      <w:r>
+        <w:t xml:space="preserve"> And</w:t>
       </w:r>
       <w:r>
         <w:t xml:space="preserve"> </w:t>
       </w:r>
       <w:r>
-        <w:t>beautifully done.</w:t>
-      </w:r>
-    </w:p>
-    <w:p>
-      <w:pPr>
-        <w:spacing w:after="240"/>
-      </w:pPr>
-      <w:r>
-        <w:t xml:space="preserve">Intense action and </w:t>
-      </w:r>
-      <w:r>
-        <w:t xml:space="preserve">frenzied </w:t>
-      </w:r>
-      <w:r>
-        <w:t>combat with devastating weapons</w:t>
-      </w:r>
-      <w:r>
-        <w:t xml:space="preserve"> are what </w:t>
+        <w:t xml:space="preserve">I would absolutely love to be a part of the team at </w:t>
       </w:r>
       <w:r>
         <w:t>id Software</w:t>
       </w:r>
       <w:r>
-        <w:t xml:space="preserve"> is </w:t>
-      </w:r>
-      <w:r>
-        <w:t xml:space="preserve">the </w:t>
-      </w:r>
-      <w:r>
-        <w:t>flag</w:t>
-      </w:r>
-      <w:r>
-        <w:t>-bearer</w:t>
-      </w:r>
-      <w:r>
-        <w:t xml:space="preserve"> of</w:t>
-      </w:r>
-      <w:r>
         <w:t>!</w:t>
       </w:r>
-      <w:r>
-        <w:t xml:space="preserve"> I like the studio’s ideology of encouraging all the team members to push themselves, to </w:t>
-      </w:r>
-      <w:r>
-        <w:t xml:space="preserve">push the boundaries and </w:t>
-      </w:r>
-      <w:r>
-        <w:t>not be afraid of failure</w:t>
-      </w:r>
-      <w:r>
-        <w:t xml:space="preserve">, </w:t>
-      </w:r>
-      <w:r>
-        <w:t>and to</w:t>
-      </w:r>
-      <w:r>
-        <w:t xml:space="preserve"> be passionate about,</w:t>
-      </w:r>
-      <w:r>
-        <w:t xml:space="preserve"> participate </w:t>
-      </w:r>
-      <w:r>
-        <w:t xml:space="preserve">in </w:t>
-      </w:r>
-      <w:r>
-        <w:t>and contribute to the vision of the game</w:t>
-      </w:r>
-      <w:r>
-        <w:t xml:space="preserve">. </w:t>
-      </w:r>
-      <w:r>
-        <w:t xml:space="preserve">I think these values are essential for the progress of each </w:t>
-      </w:r>
-      <w:r>
-        <w:t>team-</w:t>
-      </w:r>
-      <w:r>
-        <w:t xml:space="preserve">member and the </w:t>
-      </w:r>
-      <w:r>
-        <w:t>team</w:t>
-      </w:r>
-      <w:r>
-        <w:t xml:space="preserve"> as a whole. </w:t>
-      </w:r>
-      <w:r>
-        <w:t xml:space="preserve">I would absolutely love to be a part of the team at </w:t>
-      </w:r>
-      <w:r>
-        <w:t>id Software</w:t>
-      </w:r>
-      <w:r>
-        <w:t xml:space="preserve"> and</w:t>
-      </w:r>
-      <w:r>
-        <w:t xml:space="preserve"> play my part in creating the next game that surpasses expectations and breaks all </w:t>
-      </w:r>
-      <w:r>
-        <w:t xml:space="preserve">known </w:t>
-      </w:r>
-      <w:r>
-        <w:t>boundaries</w:t>
-      </w:r>
-      <w:r>
-        <w:t>!</w:t>
-      </w:r>
     </w:p>
     <w:p>
       <w:pPr>
@@ -827,7 +911,6 @@
         <w:rPr>
           <w:b/>
         </w:rPr>
-        <w:lastRenderedPageBreak/>
         <w:t xml:space="preserve">Shantanu </w:t>
       </w:r>
       <w:r>

</xml_diff>